<commit_message>
Updated Events and WR
</commit_message>
<xml_diff>
--- a/docpac_mar10/docpac_mar10.docx
+++ b/docpac_mar10/docpac_mar10.docx
@@ -292,6 +292,43 @@
             <w:r>
               <w:t>: [Lesson] Bologna Sandwich</w:t>
             </w:r>
+          </w:p>
+          <w:p>
+            <w:pPr>
+              <w:numPr>
+                <w:ilvl w:val="0"/>
+                <w:numId w:val="6"/>
+              </w:numPr>
+              <w:pBdr>
+                <w:top w:val="nil"/>
+                <w:left w:val="nil"/>
+                <w:bottom w:val="nil"/>
+                <w:right w:val="nil"/>
+                <w:between w:val="nil"/>
+              </w:pBdr>
+              <w:ind w:left="255" w:hanging="270"/>
+              <w:jc w:val="both"/>
+            </w:pPr>
+            <w:r>
+              <w:t>Mar 10</w:t>
+            </w:r>
+            <w:r>
+              <w:rPr>
+                <w:vertAlign w:val="superscript"/>
+              </w:rPr>
+              <w:t>th</w:t>
+            </w:r>
+            <w:r>
+              <w:rPr>
+                <w:vertAlign w:val="superscript"/>
+              </w:rPr>
+              <w:t xml:space="preserve">: </w:t>
+            </w:r>
+            <w:r>
+              <w:t>Mr. Shaw, 10:20am</w:t>
+            </w:r>
+            <w:bookmarkStart w:id="0" w:name="_GoBack"/>
+            <w:bookmarkEnd w:id="0"/>
           </w:p>
           <w:p>
             <w:pPr>
@@ -1072,7 +1109,6 @@
           <w:bCs/>
           <w:szCs w:val="21"/>
         </w:rPr>
-        <w:lastRenderedPageBreak/>
         <w:t>DO NOT, UNDER ANY CIRCUMSTANCES, MERGE WORK FROM OTHER STUDENTS INTO YOUR BRANCH</w:t>
       </w:r>
     </w:p>
@@ -1515,12 +1551,7 @@
         <w:jc w:val="both"/>
       </w:pPr>
       <w:r>
-        <w:t>Add to the rules that the ExpressJS a</w:t>
-      </w:r>
-      <w:bookmarkStart w:id="0" w:name="_GoBack"/>
-      <w:bookmarkEnd w:id="0"/>
-      <w:r>
-        <w:t>pplication object will always be named “app” and the response and request arguments in callbacks will always be named “res” and “req”</w:t>
+        <w:t>Add to the rules that the ExpressJS application object will always be named “app” and the response and request arguments in callbacks will always be named “res” and “req”</w:t>
       </w:r>
     </w:p>
     <w:p>
@@ -2493,6 +2524,7 @@
         <w:pStyle w:val="Heading1"/>
       </w:pPr>
       <w:r>
+        <w:lastRenderedPageBreak/>
         <w:t>Reflection</w:t>
       </w:r>
     </w:p>
@@ -4005,7 +4037,7 @@
             <v:imagedata r:id="rId13" o:title=""/>
             <w10:wrap type="square" anchorx="margin" anchory="margin"/>
           </v:shape>
-          <o:OLEObject Type="Embed" ProgID="PBrush" ShapeID="_x0000_s1037" DrawAspect="Content" ObjectID="_1708091839" r:id="rId14"/>
+          <o:OLEObject Type="Embed" ProgID="PBrush" ShapeID="_x0000_s1037" DrawAspect="Content" ObjectID="_1708161579" r:id="rId14"/>
         </w:object>
       </w:r>
       <w:r>
@@ -9541,21 +9573,6 @@
 </file>
 
 <file path=customXml/item1.xml><?xml version="1.0" encoding="utf-8"?>
-<?mso-contentType ?>
-<FormTemplates xmlns="http://schemas.microsoft.com/sharepoint/v3/contenttype/forms">
-  <Display>DocumentLibraryForm</Display>
-  <Edit>DocumentLibraryForm</Edit>
-  <New>DocumentLibraryForm</New>
-</FormTemplates>
-</file>
-
-<file path=customXml/item2.xml><?xml version="1.0" encoding="utf-8"?>
-<p:properties xmlns:p="http://schemas.microsoft.com/office/2006/metadata/properties" xmlns:xsi="http://www.w3.org/2001/XMLSchema-instance" xmlns:pc="http://schemas.microsoft.com/office/infopath/2007/PartnerControls">
-  <documentManagement/>
-</p:properties>
-</file>
-
-<file path=customXml/item3.xml><?xml version="1.0" encoding="utf-8"?>
 <ct:contentTypeSchema xmlns:ct="http://schemas.microsoft.com/office/2006/metadata/contentType" xmlns:ma="http://schemas.microsoft.com/office/2006/metadata/properties/metaAttributes" ct:_="" ma:_="" ma:contentTypeName="Document" ma:contentTypeID="0x010100ABA223F759147049B9D8A25DED07DD24" ma:contentTypeVersion="14" ma:contentTypeDescription="Create a new document." ma:contentTypeScope="" ma:versionID="754cccfe17833f4d06e0267dc9c12ab7">
   <xsd:schema xmlns:xsd="http://www.w3.org/2001/XMLSchema" xmlns:xs="http://www.w3.org/2001/XMLSchema" xmlns:p="http://schemas.microsoft.com/office/2006/metadata/properties" xmlns:ns3="cc9255bc-4d99-4f42-bba5-857cbcc6e725" xmlns:ns4="fc2bff61-6a31-4c51-9f32-b9bba46405e5" targetNamespace="http://schemas.microsoft.com/office/2006/metadata/properties" ma:root="true" ma:fieldsID="e32414dc8724dfdc561355c14801bc84" ns3:_="" ns4:_="">
     <xsd:import namespace="cc9255bc-4d99-4f42-bba5-857cbcc6e725"/>
@@ -9784,36 +9801,26 @@
 </ct:contentTypeSchema>
 </file>
 
+<file path=customXml/item2.xml><?xml version="1.0" encoding="utf-8"?>
+<p:properties xmlns:p="http://schemas.microsoft.com/office/2006/metadata/properties" xmlns:xsi="http://www.w3.org/2001/XMLSchema-instance" xmlns:pc="http://schemas.microsoft.com/office/infopath/2007/PartnerControls">
+  <documentManagement/>
+</p:properties>
+</file>
+
+<file path=customXml/item3.xml><?xml version="1.0" encoding="utf-8"?>
+<?mso-contentType ?>
+<FormTemplates xmlns="http://schemas.microsoft.com/sharepoint/v3/contenttype/forms">
+  <Display>DocumentLibraryForm</Display>
+  <Edit>DocumentLibraryForm</Edit>
+  <New>DocumentLibraryForm</New>
+</FormTemplates>
+</file>
+
 <file path=customXml/item4.xml><?xml version="1.0" encoding="utf-8"?>
 <b:Sources xmlns:b="http://schemas.openxmlformats.org/officeDocument/2006/bibliography" xmlns="http://schemas.openxmlformats.org/officeDocument/2006/bibliography" SelectedStyle="\APASixthEditionOfficeOnline.xsl" StyleName="APA" Version="6"/>
 </file>
 
 <file path=customXml/itemProps1.xml><?xml version="1.0" encoding="utf-8"?>
-<ds:datastoreItem xmlns:ds="http://schemas.openxmlformats.org/officeDocument/2006/customXml" ds:itemID="{7BFD71E4-33D5-445D-9CFC-21F1C7989C0E}">
-  <ds:schemaRefs>
-    <ds:schemaRef ds:uri="http://schemas.microsoft.com/sharepoint/v3/contenttype/forms"/>
-  </ds:schemaRefs>
-</ds:datastoreItem>
-</file>
-
-<file path=customXml/itemProps2.xml><?xml version="1.0" encoding="utf-8"?>
-<ds:datastoreItem xmlns:ds="http://schemas.openxmlformats.org/officeDocument/2006/customXml" ds:itemID="{1A5F5AF1-B05B-4704-B970-F66948F444EC}">
-  <ds:schemaRefs>
-    <ds:schemaRef ds:uri="fc2bff61-6a31-4c51-9f32-b9bba46405e5"/>
-    <ds:schemaRef ds:uri="http://schemas.microsoft.com/office/infopath/2007/PartnerControls"/>
-    <ds:schemaRef ds:uri="http://purl.org/dc/dcmitype/"/>
-    <ds:schemaRef ds:uri="http://purl.org/dc/elements/1.1/"/>
-    <ds:schemaRef ds:uri="cc9255bc-4d99-4f42-bba5-857cbcc6e725"/>
-    <ds:schemaRef ds:uri="http://schemas.microsoft.com/office/2006/documentManagement/types"/>
-    <ds:schemaRef ds:uri="http://schemas.openxmlformats.org/package/2006/metadata/core-properties"/>
-    <ds:schemaRef ds:uri="http://schemas.microsoft.com/office/2006/metadata/properties"/>
-    <ds:schemaRef ds:uri="http://www.w3.org/XML/1998/namespace"/>
-    <ds:schemaRef ds:uri="http://purl.org/dc/terms/"/>
-  </ds:schemaRefs>
-</ds:datastoreItem>
-</file>
-
-<file path=customXml/itemProps3.xml><?xml version="1.0" encoding="utf-8"?>
 <ds:datastoreItem xmlns:ds="http://schemas.openxmlformats.org/officeDocument/2006/customXml" ds:itemID="{DDA83A75-2CCD-4D1B-9315-5B4B38A21415}">
   <ds:schemaRefs>
     <ds:schemaRef ds:uri="http://schemas.microsoft.com/office/2006/metadata/contentType"/>
@@ -9832,8 +9839,33 @@
 </ds:datastoreItem>
 </file>
 
+<file path=customXml/itemProps2.xml><?xml version="1.0" encoding="utf-8"?>
+<ds:datastoreItem xmlns:ds="http://schemas.openxmlformats.org/officeDocument/2006/customXml" ds:itemID="{1A5F5AF1-B05B-4704-B970-F66948F444EC}">
+  <ds:schemaRefs>
+    <ds:schemaRef ds:uri="http://purl.org/dc/terms/"/>
+    <ds:schemaRef ds:uri="http://www.w3.org/XML/1998/namespace"/>
+    <ds:schemaRef ds:uri="cc9255bc-4d99-4f42-bba5-857cbcc6e725"/>
+    <ds:schemaRef ds:uri="http://schemas.microsoft.com/office/2006/metadata/properties"/>
+    <ds:schemaRef ds:uri="http://schemas.microsoft.com/office/2006/documentManagement/types"/>
+    <ds:schemaRef ds:uri="http://schemas.openxmlformats.org/package/2006/metadata/core-properties"/>
+    <ds:schemaRef ds:uri="http://schemas.microsoft.com/office/infopath/2007/PartnerControls"/>
+    <ds:schemaRef ds:uri="fc2bff61-6a31-4c51-9f32-b9bba46405e5"/>
+    <ds:schemaRef ds:uri="http://purl.org/dc/dcmitype/"/>
+    <ds:schemaRef ds:uri="http://purl.org/dc/elements/1.1/"/>
+  </ds:schemaRefs>
+</ds:datastoreItem>
+</file>
+
+<file path=customXml/itemProps3.xml><?xml version="1.0" encoding="utf-8"?>
+<ds:datastoreItem xmlns:ds="http://schemas.openxmlformats.org/officeDocument/2006/customXml" ds:itemID="{7BFD71E4-33D5-445D-9CFC-21F1C7989C0E}">
+  <ds:schemaRefs>
+    <ds:schemaRef ds:uri="http://schemas.microsoft.com/sharepoint/v3/contenttype/forms"/>
+  </ds:schemaRefs>
+</ds:datastoreItem>
+</file>
+
 <file path=customXml/itemProps4.xml><?xml version="1.0" encoding="utf-8"?>
-<ds:datastoreItem xmlns:ds="http://schemas.openxmlformats.org/officeDocument/2006/customXml" ds:itemID="{213E833F-72D0-4179-A296-656A33A50F5E}">
+<ds:datastoreItem xmlns:ds="http://schemas.openxmlformats.org/officeDocument/2006/customXml" ds:itemID="{209095E6-E76D-4DE1-AD4D-EAF63A748224}">
   <ds:schemaRefs>
     <ds:schemaRef ds:uri="http://schemas.openxmlformats.org/officeDocument/2006/bibliography"/>
   </ds:schemaRefs>

</xml_diff>